<commit_message>
Updated various design documents
</commit_message>
<xml_diff>
--- a/Design Documents/Project Presentation/JeuxAcquisitionLanguage.docx
+++ b/Design Documents/Project Presentation/JeuxAcquisitionLanguage.docx
@@ -4148,23 +4148,7 @@
           <w:rFonts w:cstheme="minorHAnsi"/>
           <w:lang w:val="fr-CH"/>
         </w:rPr>
-        <w:t xml:space="preserve"> </w:t>
-      </w:r>
-      <w:proofErr w:type="spellStart"/>
-      <w:r>
-        <w:rPr>
-          <w:rFonts w:cstheme="minorHAnsi"/>
-          <w:lang w:val="fr-CH"/>
-        </w:rPr>
-        <w:t>games</w:t>
-      </w:r>
-      <w:proofErr w:type="spellEnd"/>
-      <w:r>
-        <w:rPr>
-          <w:rFonts w:cstheme="minorHAnsi"/>
-          <w:lang w:val="fr-CH"/>
-        </w:rPr>
-        <w:t xml:space="preserve"> qui est qu’ils permettent de mettre en place des modalités d’apprentissages uniques grâce à l’interactivité propre aux jeux vidéo (B. Meyer, B. H. </w:t>
+        <w:t xml:space="preserve"> games qui est qu’ils permettent de mettre en place des modalités d’apprentissages uniques grâce à l’interactivité propre aux jeux vidéo (B. Meyer, B. H. </w:t>
       </w:r>
       <w:proofErr w:type="spellStart"/>
       <w:r>
@@ -4825,15 +4809,7 @@
           <w:rFonts w:cstheme="minorHAnsi"/>
           <w:lang w:val="fr-CH"/>
         </w:rPr>
-        <w:t xml:space="preserve"> propose une cinématique d’introduction, ou le fait que le modèle du personnage principal </w:t>
-      </w:r>
-      <w:proofErr w:type="gramStart"/>
-      <w:r>
-        <w:rPr>
-          <w:rFonts w:cstheme="minorHAnsi"/>
-          <w:lang w:val="fr-CH"/>
-        </w:rPr>
-        <w:t xml:space="preserve">de </w:t>
+        <w:t xml:space="preserve"> propose une cinématique d’introduction, ou le fait que le modèle du personnage principal de </w:t>
       </w:r>
       <w:r>
         <w:rPr>
@@ -4844,7 +4820,6 @@
         </w:rPr>
         <w:t>Influent</w:t>
       </w:r>
-      <w:proofErr w:type="gramEnd"/>
       <w:r>
         <w:rPr>
           <w:rFonts w:cstheme="minorHAnsi"/>
@@ -5204,7 +5179,7 @@
           <w:iCs/>
           <w:lang w:val="fr-CH"/>
         </w:rPr>
-        <w:t xml:space="preserve">Learn Japanese RPG: Hiragana </w:t>
+        <w:t xml:space="preserve">Learn </w:t>
       </w:r>
       <w:proofErr w:type="spellStart"/>
       <w:r>
@@ -5214,7 +5189,7 @@
           <w:iCs/>
           <w:lang w:val="fr-CH"/>
         </w:rPr>
-        <w:t>Forbidden</w:t>
+        <w:t>Japanese</w:t>
       </w:r>
       <w:proofErr w:type="spellEnd"/>
       <w:r>
@@ -5224,8 +5199,9 @@
           <w:iCs/>
           <w:lang w:val="fr-CH"/>
         </w:rPr>
-        <w:t xml:space="preserve"> Speech</w:t>
-      </w:r>
+        <w:t xml:space="preserve"> RPG: Hiragana </w:t>
+      </w:r>
+      <w:proofErr w:type="spellStart"/>
       <w:r>
         <w:rPr>
           <w:rFonts w:cstheme="minorHAnsi"/>
@@ -5233,43 +5209,9 @@
           <w:iCs/>
           <w:lang w:val="fr-CH"/>
         </w:rPr>
-        <w:t xml:space="preserve"> </w:t>
-      </w:r>
-      <w:r>
-        <w:rPr>
-          <w:rFonts w:cstheme="minorHAnsi"/>
-          <w:lang w:val="fr-CH"/>
-        </w:rPr>
-        <w:t>(HFS dans la suite de ce travail)</w:t>
-      </w:r>
-      <w:r>
-        <w:rPr>
-          <w:rFonts w:cstheme="minorHAnsi"/>
-          <w:lang w:val="fr-CH"/>
-        </w:rPr>
-        <w:t xml:space="preserve"> repose sur la mémorisation de</w:t>
-      </w:r>
-      <w:r>
-        <w:rPr>
-          <w:rFonts w:cstheme="minorHAnsi"/>
-          <w:lang w:val="fr-CH"/>
-        </w:rPr>
-        <w:t xml:space="preserve"> listes de</w:t>
-      </w:r>
-      <w:r>
-        <w:rPr>
-          <w:rFonts w:cstheme="minorHAnsi"/>
-          <w:lang w:val="fr-CH"/>
-        </w:rPr>
-        <w:t xml:space="preserve"> mots, et </w:t>
-      </w:r>
-      <w:r>
-        <w:rPr>
-          <w:rFonts w:cstheme="minorHAnsi"/>
-          <w:lang w:val="fr-CH"/>
-        </w:rPr>
-        <w:t xml:space="preserve">est en ce sens très proche de ce que proposent </w:t>
-      </w:r>
+        <w:t>Forbidden</w:t>
+      </w:r>
+      <w:proofErr w:type="spellEnd"/>
       <w:r>
         <w:rPr>
           <w:rFonts w:cstheme="minorHAnsi"/>
@@ -5277,14 +5219,7 @@
           <w:iCs/>
           <w:lang w:val="fr-CH"/>
         </w:rPr>
-        <w:t>Earthlingo</w:t>
-      </w:r>
-      <w:r>
-        <w:rPr>
-          <w:rFonts w:cstheme="minorHAnsi"/>
-          <w:lang w:val="fr-CH"/>
-        </w:rPr>
-        <w:t xml:space="preserve"> ou </w:t>
+        <w:t xml:space="preserve"> Speech</w:t>
       </w:r>
       <w:r>
         <w:rPr>
@@ -5293,6 +5228,66 @@
           <w:iCs/>
           <w:lang w:val="fr-CH"/>
         </w:rPr>
+        <w:t xml:space="preserve"> </w:t>
+      </w:r>
+      <w:r>
+        <w:rPr>
+          <w:rFonts w:cstheme="minorHAnsi"/>
+          <w:lang w:val="fr-CH"/>
+        </w:rPr>
+        <w:t>(HFS dans la suite de ce travail)</w:t>
+      </w:r>
+      <w:r>
+        <w:rPr>
+          <w:rFonts w:cstheme="minorHAnsi"/>
+          <w:lang w:val="fr-CH"/>
+        </w:rPr>
+        <w:t xml:space="preserve"> repose sur la mémorisation de</w:t>
+      </w:r>
+      <w:r>
+        <w:rPr>
+          <w:rFonts w:cstheme="minorHAnsi"/>
+          <w:lang w:val="fr-CH"/>
+        </w:rPr>
+        <w:t xml:space="preserve"> listes de</w:t>
+      </w:r>
+      <w:r>
+        <w:rPr>
+          <w:rFonts w:cstheme="minorHAnsi"/>
+          <w:lang w:val="fr-CH"/>
+        </w:rPr>
+        <w:t xml:space="preserve"> mots, et </w:t>
+      </w:r>
+      <w:r>
+        <w:rPr>
+          <w:rFonts w:cstheme="minorHAnsi"/>
+          <w:lang w:val="fr-CH"/>
+        </w:rPr>
+        <w:t xml:space="preserve">est en ce sens très proche de ce que proposent </w:t>
+      </w:r>
+      <w:r>
+        <w:rPr>
+          <w:rFonts w:cstheme="minorHAnsi"/>
+          <w:i/>
+          <w:iCs/>
+          <w:lang w:val="fr-CH"/>
+        </w:rPr>
+        <w:t>Earthlingo</w:t>
+      </w:r>
+      <w:r>
+        <w:rPr>
+          <w:rFonts w:cstheme="minorHAnsi"/>
+          <w:lang w:val="fr-CH"/>
+        </w:rPr>
+        <w:t xml:space="preserve"> ou </w:t>
+      </w:r>
+      <w:r>
+        <w:rPr>
+          <w:rFonts w:cstheme="minorHAnsi"/>
+          <w:i/>
+          <w:iCs/>
+          <w:lang w:val="fr-CH"/>
+        </w:rPr>
         <w:t>Influent</w:t>
       </w:r>
       <w:r>
@@ -5690,15 +5685,13 @@
         </w:rPr>
         <w:t xml:space="preserve"> rend </w:t>
       </w:r>
-      <w:proofErr w:type="gramStart"/>
-      <w:r>
-        <w:rPr>
-          <w:rFonts w:cstheme="minorHAnsi"/>
-          <w:lang w:val="fr-CH"/>
-        </w:rPr>
-        <w:t>en tous temps</w:t>
-      </w:r>
-      <w:proofErr w:type="gramEnd"/>
+      <w:r>
+        <w:rPr>
+          <w:rFonts w:cstheme="minorHAnsi"/>
+          <w:lang w:val="fr-CH"/>
+        </w:rPr>
+        <w:t>en tout temps</w:t>
+      </w:r>
       <w:r>
         <w:rPr>
           <w:rFonts w:cstheme="minorHAnsi"/>
@@ -6631,84 +6624,72 @@
           <w:lang w:val="fr-CH" w:eastAsia="en-US"/>
         </w:rPr>
       </w:pPr>
+      <w:r>
+        <w:rPr>
+          <w:lang w:val="fr-CH" w:eastAsia="en-US"/>
+        </w:rPr>
+        <w:t xml:space="preserve">Parmi les jeux présentés dans la Table 1,  certains n’ont aucune visée pédagogique. C’est le cas de Chants of </w:t>
+      </w:r>
       <w:proofErr w:type="spellStart"/>
       <w:r>
         <w:rPr>
           <w:lang w:val="fr-CH" w:eastAsia="en-US"/>
         </w:rPr>
-        <w:t>Parmis</w:t>
+        <w:t>Sennaar</w:t>
       </w:r>
       <w:proofErr w:type="spellEnd"/>
       <w:r>
         <w:rPr>
           <w:lang w:val="fr-CH" w:eastAsia="en-US"/>
         </w:rPr>
-        <w:t xml:space="preserve"> les jeux présentés dans la Table 1,  certains n’ont aucune visée pédagogique. C’est le cas de Chants of </w:t>
+        <w:t xml:space="preserve">, </w:t>
       </w:r>
       <w:proofErr w:type="spellStart"/>
       <w:r>
         <w:rPr>
           <w:lang w:val="fr-CH" w:eastAsia="en-US"/>
         </w:rPr>
-        <w:t>Sennaar</w:t>
+        <w:t>Heaven’s</w:t>
       </w:r>
       <w:proofErr w:type="spellEnd"/>
       <w:r>
         <w:rPr>
           <w:lang w:val="fr-CH" w:eastAsia="en-US"/>
         </w:rPr>
-        <w:t xml:space="preserve">, </w:t>
+        <w:t xml:space="preserve"> Vault, et </w:t>
       </w:r>
       <w:proofErr w:type="spellStart"/>
       <w:r>
         <w:rPr>
           <w:lang w:val="fr-CH" w:eastAsia="en-US"/>
         </w:rPr>
-        <w:t>Heaven’s</w:t>
+        <w:t>Tunic</w:t>
       </w:r>
       <w:proofErr w:type="spellEnd"/>
       <w:r>
         <w:rPr>
           <w:lang w:val="fr-CH" w:eastAsia="en-US"/>
         </w:rPr>
-        <w:t xml:space="preserve"> Vault, et </w:t>
-      </w:r>
-      <w:proofErr w:type="spellStart"/>
+        <w:t xml:space="preserve">. Afin de ne pas </w:t>
+      </w:r>
       <w:r>
         <w:rPr>
           <w:lang w:val="fr-CH" w:eastAsia="en-US"/>
         </w:rPr>
-        <w:t>Tunic</w:t>
-      </w:r>
-      <w:proofErr w:type="spellEnd"/>
+        <w:t>alourdir</w:t>
+      </w:r>
       <w:r>
         <w:rPr>
           <w:lang w:val="fr-CH" w:eastAsia="en-US"/>
         </w:rPr>
-        <w:t xml:space="preserve">. Afin de ne pas </w:t>
-      </w:r>
-      <w:proofErr w:type="spellStart"/>
+        <w:t xml:space="preserve"> encore un peu plus ce document – déjà bien plus long qu’</w:t>
+      </w:r>
       <w:r>
         <w:rPr>
           <w:lang w:val="fr-CH" w:eastAsia="en-US"/>
         </w:rPr>
-        <w:t>allourdir</w:t>
-      </w:r>
-      <w:proofErr w:type="spellEnd"/>
-      <w:r>
-        <w:rPr>
-          <w:lang w:val="fr-CH" w:eastAsia="en-US"/>
-        </w:rPr>
-        <w:t xml:space="preserve"> encore un peu plus ce document – déjà bien plus long qu’</w:t>
-      </w:r>
-      <w:proofErr w:type="spellStart"/>
-      <w:r>
-        <w:rPr>
-          <w:lang w:val="fr-CH" w:eastAsia="en-US"/>
-        </w:rPr>
-        <w:t>initialemment</w:t>
-      </w:r>
-      <w:proofErr w:type="spellEnd"/>
+        <w:t>initialement</w:t>
+      </w:r>
       <w:r>
         <w:rPr>
           <w:lang w:val="fr-CH" w:eastAsia="en-US"/>

</xml_diff>